<commit_message>
Question 1 & 2
</commit_message>
<xml_diff>
--- a/Group 17 CA2 Week 2 Answers.docx
+++ b/Group 17 CA2 Week 2 Answers.docx
@@ -4,6 +4,36 @@
   <w:body>
     <w:p>
       <w:pPr>
+        <w:pStyle w:val="ListParagraph"/>
+        <w:widowControl w:val="0"/>
+        <w:numPr>
+          <w:ilvl w:val="0"/>
+          <w:numId w:val="9"/>
+        </w:numPr>
+        <w:tabs>
+          <w:tab w:val="left" w:pos="220"/>
+          <w:tab w:val="left" w:pos="720"/>
+        </w:tabs>
+        <w:autoSpaceDE w:val="0"/>
+        <w:autoSpaceDN w:val="0"/>
+        <w:adjustRightInd w:val="0"/>
+        <w:spacing w:after="293"/>
+        <w:rPr>
+          <w:sz w:val="20"/>
+          <w:szCs w:val="20"/>
+        </w:rPr>
+      </w:pPr>
+      <w:r>
+        <w:rPr>
+          <w:sz w:val="20"/>
+          <w:szCs w:val="20"/>
+        </w:rPr>
+        <w:t>Create a more comprehensive low fidelity prototype.</w:t>
+      </w:r>
+    </w:p>
+    <w:p>
+      <w:pPr>
+        <w:pStyle w:val="ListParagraph"/>
         <w:widowControl w:val="0"/>
         <w:tabs>
           <w:tab w:val="left" w:pos="220"/>
@@ -14,19 +44,598 @@
         <w:adjustRightInd w:val="0"/>
         <w:spacing w:after="293"/>
         <w:rPr>
+          <w:sz w:val="20"/>
+          <w:szCs w:val="20"/>
+        </w:rPr>
+      </w:pPr>
+      <w:r>
+        <w:rPr>
+          <w:sz w:val="20"/>
+          <w:szCs w:val="20"/>
+        </w:rPr>
+        <w:t>What type of prototype/method are you going to use? What is the prototype describing? How has your research from last week informed your prototype?</w:t>
+      </w:r>
+    </w:p>
+    <w:p>
+      <w:pPr>
+        <w:widowControl w:val="0"/>
+        <w:tabs>
+          <w:tab w:val="left" w:pos="220"/>
+          <w:tab w:val="left" w:pos="720"/>
+        </w:tabs>
+        <w:autoSpaceDE w:val="0"/>
+        <w:autoSpaceDN w:val="0"/>
+        <w:adjustRightInd w:val="0"/>
+        <w:spacing w:after="293"/>
+        <w:rPr>
+          <w:sz w:val="20"/>
+          <w:szCs w:val="20"/>
+        </w:rPr>
+      </w:pPr>
+      <w:r>
+        <w:rPr>
+          <w:sz w:val="20"/>
+          <w:szCs w:val="20"/>
+        </w:rPr>
+        <w:tab/>
+      </w:r>
+      <w:r>
+        <w:rPr>
+          <w:sz w:val="20"/>
+          <w:szCs w:val="20"/>
+        </w:rPr>
+        <w:tab/>
+      </w:r>
+      <w:r>
+        <w:rPr>
           <w:rFonts w:ascii="Calibri" w:hAnsi="Calibri" w:cs="Calibri"/>
-          <w:sz w:val="20"/>
-          <w:szCs w:val="20"/>
-        </w:rPr>
-      </w:pPr>
+          <w:noProof/>
+          <w:sz w:val="20"/>
+          <w:szCs w:val="20"/>
+        </w:rPr>
+        <w:drawing>
+          <wp:inline distT="0" distB="0" distL="0" distR="0" wp14:anchorId="3D4BD1F5" wp14:editId="20C2718F">
+            <wp:extent cx="3538220" cy="2055414"/>
+            <wp:effectExtent l="0" t="0" r="0" b="2540"/>
+            <wp:docPr id="2" name="Picture 2"/>
+            <wp:cNvGraphicFramePr>
+              <a:graphicFrameLocks xmlns:a="http://schemas.openxmlformats.org/drawingml/2006/main" noChangeAspect="1"/>
+            </wp:cNvGraphicFramePr>
+            <a:graphic xmlns:a="http://schemas.openxmlformats.org/drawingml/2006/main">
+              <a:graphicData uri="http://schemas.openxmlformats.org/drawingml/2006/picture">
+                <pic:pic xmlns:pic="http://schemas.openxmlformats.org/drawingml/2006/picture">
+                  <pic:nvPicPr>
+                    <pic:cNvPr id="0" name="IMG_1547.JPG"/>
+                    <pic:cNvPicPr/>
+                  </pic:nvPicPr>
+                  <pic:blipFill>
+                    <a:blip r:embed="rId9">
+                      <a:extLst>
+                        <a:ext uri="{28A0092B-C50C-407E-A947-70E740481C1C}">
+                          <a14:useLocalDpi xmlns:a14="http://schemas.microsoft.com/office/drawing/2010/main" val="0"/>
+                        </a:ext>
+                      </a:extLst>
+                    </a:blip>
+                    <a:stretch>
+                      <a:fillRect/>
+                    </a:stretch>
+                  </pic:blipFill>
+                  <pic:spPr>
+                    <a:xfrm>
+                      <a:off x="0" y="0"/>
+                      <a:ext cx="3538436" cy="2055539"/>
+                    </a:xfrm>
+                    <a:prstGeom prst="rect">
+                      <a:avLst/>
+                    </a:prstGeom>
+                  </pic:spPr>
+                </pic:pic>
+              </a:graphicData>
+            </a:graphic>
+          </wp:inline>
+        </w:drawing>
+      </w:r>
+    </w:p>
+    <w:p>
+      <w:pPr>
+        <w:widowControl w:val="0"/>
+        <w:tabs>
+          <w:tab w:val="left" w:pos="220"/>
+          <w:tab w:val="left" w:pos="720"/>
+        </w:tabs>
+        <w:autoSpaceDE w:val="0"/>
+        <w:autoSpaceDN w:val="0"/>
+        <w:adjustRightInd w:val="0"/>
+        <w:spacing w:after="293"/>
+        <w:rPr>
+          <w:sz w:val="20"/>
+          <w:szCs w:val="20"/>
+        </w:rPr>
+      </w:pPr>
+    </w:p>
+    <w:p>
+      <w:pPr>
+        <w:widowControl w:val="0"/>
+        <w:tabs>
+          <w:tab w:val="left" w:pos="220"/>
+          <w:tab w:val="left" w:pos="720"/>
+        </w:tabs>
+        <w:autoSpaceDE w:val="0"/>
+        <w:autoSpaceDN w:val="0"/>
+        <w:adjustRightInd w:val="0"/>
+        <w:spacing w:after="293"/>
+        <w:ind w:left="220"/>
+        <w:rPr>
+          <w:sz w:val="20"/>
+          <w:szCs w:val="20"/>
+        </w:rPr>
+      </w:pPr>
+      <w:r>
+        <w:rPr>
+          <w:sz w:val="20"/>
+          <w:szCs w:val="20"/>
+        </w:rPr>
+        <w:t xml:space="preserve">We are using evolutionary prototyping as our prototype method. The reason for this is because we have not discarded the previous prototype and used it as the basic for the next iteration of </w:t>
+      </w:r>
+      <w:r>
+        <w:rPr>
+          <w:sz w:val="20"/>
+          <w:szCs w:val="20"/>
+        </w:rPr>
+        <w:t xml:space="preserve">the </w:t>
+      </w:r>
+      <w:r>
+        <w:rPr>
+          <w:sz w:val="20"/>
+          <w:szCs w:val="20"/>
+        </w:rPr>
+        <w:t xml:space="preserve">design. The prototype is describing the appearance of the interface across multiple platforms. </w:t>
+      </w:r>
+      <w:r>
+        <w:rPr>
+          <w:sz w:val="20"/>
+          <w:szCs w:val="20"/>
+        </w:rPr>
+        <w:t xml:space="preserve">
+</w:t>
+      </w:r>
+    </w:p>
+    <w:p>
+      <w:pPr>
+        <w:widowControl w:val="0"/>
+        <w:tabs>
+          <w:tab w:val="left" w:pos="220"/>
+          <w:tab w:val="left" w:pos="720"/>
+        </w:tabs>
+        <w:autoSpaceDE w:val="0"/>
+        <w:autoSpaceDN w:val="0"/>
+        <w:adjustRightInd w:val="0"/>
+        <w:spacing w:after="293"/>
+        <w:ind w:left="220"/>
+        <w:rPr>
+          <w:sz w:val="20"/>
+          <w:szCs w:val="20"/>
+        </w:rPr>
+      </w:pPr>
+      <w:r>
+        <w:rPr>
+          <w:sz w:val="20"/>
+          <w:szCs w:val="20"/>
+        </w:rPr>
+        <w:t xml:space="preserve">After reviewing the prototyping model and </w:t>
+      </w:r>
+      <w:r>
+        <w:rPr>
+          <w:sz w:val="20"/>
+          <w:szCs w:val="20"/>
+        </w:rPr>
+        <w:t>implementing it into our design we were able to improve the different interfaces. Since a working model of the system is already provided, we as users can get a better understanding of the system in development. This allowed us to easily identify missing functionality and improve in these areas. It also gave us the opportunity to identify confusing or difficult areas that users may struggle with and improve upon them.</w:t>
+      </w:r>
+    </w:p>
+    <w:p>
+      <w:pPr>
+        <w:widowControl w:val="0"/>
+        <w:tabs>
+          <w:tab w:val="left" w:pos="220"/>
+          <w:tab w:val="left" w:pos="720"/>
+        </w:tabs>
+        <w:autoSpaceDE w:val="0"/>
+        <w:autoSpaceDN w:val="0"/>
+        <w:adjustRightInd w:val="0"/>
+        <w:spacing w:after="293"/>
+        <w:rPr>
+          <w:sz w:val="20"/>
+          <w:szCs w:val="20"/>
+        </w:rPr>
+      </w:pPr>
+      <w:r>
+        <w:rPr>
+          <w:sz w:val="20"/>
+          <w:szCs w:val="20"/>
+        </w:rPr>
+        <w:t xml:space="preserve">
+</w:t>
+      </w:r>
+    </w:p>
+    <w:p>
+      <w:pPr>
+        <w:widowControl w:val="0"/>
+        <w:tabs>
+          <w:tab w:val="left" w:pos="220"/>
+          <w:tab w:val="left" w:pos="720"/>
+        </w:tabs>
+        <w:autoSpaceDE w:val="0"/>
+        <w:autoSpaceDN w:val="0"/>
+        <w:adjustRightInd w:val="0"/>
+        <w:spacing w:after="293"/>
+        <w:rPr>
+          <w:sz w:val="20"/>
+          <w:szCs w:val="20"/>
+        </w:rPr>
+      </w:pPr>
+      <w:r>
+        <w:rPr>
+          <w:sz w:val="20"/>
+          <w:szCs w:val="20"/>
+        </w:rPr>
+        <w:t>2)</w:t>
+      </w:r>
+      <w:r>
+        <w:rPr>
+          <w:sz w:val="20"/>
+          <w:szCs w:val="20"/>
+        </w:rPr>
+        <w:t xml:space="preserve"> What theories or concepts regarding cognitive processes have been addressed in your low fidelity prototype? You should consider all four cognitive processes.</w:t>
+      </w:r>
+    </w:p>
+    <w:p>
+      <w:pPr>
+        <w:widowControl w:val="0"/>
+        <w:tabs>
+          <w:tab w:val="left" w:pos="220"/>
+          <w:tab w:val="left" w:pos="720"/>
+        </w:tabs>
+        <w:autoSpaceDE w:val="0"/>
+        <w:autoSpaceDN w:val="0"/>
+        <w:adjustRightInd w:val="0"/>
+        <w:spacing w:after="293"/>
+        <w:rPr>
+          <w:sz w:val="20"/>
+          <w:szCs w:val="20"/>
+        </w:rPr>
+      </w:pPr>
+      <w:r>
+        <w:rPr>
+          <w:sz w:val="20"/>
+          <w:szCs w:val="20"/>
+        </w:rPr>
+        <w:t xml:space="preserve">Perception: </w:t>
+      </w:r>
+      <w:r>
+        <w:rPr>
+          <w:sz w:val="20"/>
+          <w:szCs w:val="20"/>
+        </w:rPr>
+        <w:t>The current perception of</w:t>
+      </w:r>
+      <w:r>
+        <w:rPr>
+          <w:sz w:val="20"/>
+          <w:szCs w:val="20"/>
+        </w:rPr>
+        <w:t xml:space="preserve"> the Google news website</w:t>
+      </w:r>
+      <w:r>
+        <w:rPr>
+          <w:sz w:val="20"/>
+          <w:szCs w:val="20"/>
+        </w:rPr>
+        <w:t xml:space="preserve"> is that it</w:t>
+      </w:r>
+      <w:r>
+        <w:rPr>
+          <w:sz w:val="20"/>
+          <w:szCs w:val="20"/>
+        </w:rPr>
+        <w:t xml:space="preserve"> is a Google search result </w:t>
+      </w:r>
+      <w:r>
+        <w:rPr>
+          <w:sz w:val="20"/>
+          <w:szCs w:val="20"/>
+        </w:rPr>
+        <w:t>rather than</w:t>
+      </w:r>
+      <w:r>
+        <w:rPr>
+          <w:sz w:val="20"/>
+          <w:szCs w:val="20"/>
+        </w:rPr>
+        <w:t xml:space="preserve"> a professional news website. </w:t>
+      </w:r>
+      <w:r>
+        <w:rPr>
+          <w:sz w:val="20"/>
+          <w:szCs w:val="20"/>
+        </w:rPr>
+        <w:t>To improve this we have researched other competing news websites i.e. Sky news and BBC news which have a similar layout to each other. In our current prototype we aim to bring the familiarity of a professional news website to the Google news site.</w:t>
+      </w:r>
+    </w:p>
+    <w:p>
+      <w:pPr>
+        <w:widowControl w:val="0"/>
+        <w:tabs>
+          <w:tab w:val="left" w:pos="220"/>
+          <w:tab w:val="left" w:pos="720"/>
+        </w:tabs>
+        <w:autoSpaceDE w:val="0"/>
+        <w:autoSpaceDN w:val="0"/>
+        <w:adjustRightInd w:val="0"/>
+        <w:spacing w:after="293"/>
+        <w:rPr>
+          <w:sz w:val="20"/>
+          <w:szCs w:val="20"/>
+        </w:rPr>
+      </w:pPr>
+      <w:r>
+        <w:rPr>
+          <w:sz w:val="20"/>
+          <w:szCs w:val="20"/>
+        </w:rPr>
+        <w:t>Attention: Draw the users attention with main headlines and an image relevant to match it automatically scrolling across the top of the screen.</w:t>
+      </w:r>
+      <w:r>
+        <w:rPr>
+          <w:sz w:val="20"/>
+          <w:szCs w:val="20"/>
+        </w:rPr>
+        <w:t xml:space="preserve"> An easy on the eye colour scheme along with different sized text across the website.  </w:t>
+      </w:r>
+    </w:p>
+    <w:p>
+      <w:pPr>
+        <w:widowControl w:val="0"/>
+        <w:tabs>
+          <w:tab w:val="left" w:pos="220"/>
+          <w:tab w:val="left" w:pos="720"/>
+        </w:tabs>
+        <w:autoSpaceDE w:val="0"/>
+        <w:autoSpaceDN w:val="0"/>
+        <w:adjustRightInd w:val="0"/>
+        <w:spacing w:after="293"/>
+        <w:rPr>
+          <w:sz w:val="20"/>
+          <w:szCs w:val="20"/>
+        </w:rPr>
+      </w:pPr>
+      <w:r>
+        <w:rPr>
+          <w:sz w:val="20"/>
+          <w:szCs w:val="20"/>
+        </w:rPr>
+        <w:t xml:space="preserve">Memory: Recognition </w:t>
+      </w:r>
+      <w:r>
+        <w:rPr>
+          <w:sz w:val="20"/>
+          <w:szCs w:val="20"/>
+        </w:rPr>
+        <w:t>vs.</w:t>
+      </w:r>
+      <w:r>
+        <w:rPr>
+          <w:sz w:val="20"/>
+          <w:szCs w:val="20"/>
+        </w:rPr>
+        <w:t xml:space="preserve"> Recall </w:t>
+      </w:r>
+      <w:r>
+        <w:rPr>
+          <w:sz w:val="20"/>
+          <w:szCs w:val="20"/>
+        </w:rPr>
+        <w:t>–</w:t>
+      </w:r>
+      <w:r>
+        <w:rPr>
+          <w:sz w:val="20"/>
+          <w:szCs w:val="20"/>
+        </w:rPr>
+        <w:t xml:space="preserve"> </w:t>
+      </w:r>
+      <w:r>
+        <w:rPr>
+          <w:sz w:val="20"/>
+          <w:szCs w:val="20"/>
+        </w:rPr>
+        <w:t>Users can recognize material far better than we can recall it. Since people are bad at remembering what when and how to do something. The structure of the environment to provide necessary they require.</w:t>
+      </w:r>
       <w:bookmarkStart w:id="0" w:name="_GoBack"/>
       <w:bookmarkEnd w:id="0"/>
     </w:p>
+    <w:p>
+      <w:pPr>
+        <w:widowControl w:val="0"/>
+        <w:tabs>
+          <w:tab w:val="left" w:pos="220"/>
+          <w:tab w:val="left" w:pos="720"/>
+        </w:tabs>
+        <w:autoSpaceDE w:val="0"/>
+        <w:autoSpaceDN w:val="0"/>
+        <w:adjustRightInd w:val="0"/>
+        <w:spacing w:after="293"/>
+        <w:rPr>
+          <w:sz w:val="20"/>
+          <w:szCs w:val="20"/>
+        </w:rPr>
+      </w:pPr>
+      <w:r>
+        <w:rPr>
+          <w:sz w:val="20"/>
+          <w:szCs w:val="20"/>
+        </w:rPr>
+        <w:t xml:space="preserve">Learning: </w:t>
+      </w:r>
+      <w:r>
+        <w:rPr>
+          <w:sz w:val="20"/>
+          <w:szCs w:val="20"/>
+        </w:rPr>
+        <w:t xml:space="preserve">New users will have a low learning curve, as there is not much that can go wrong. In our case the user would be more than likely a visual learner as </w:t>
+      </w:r>
+      <w:r>
+        <w:rPr>
+          <w:sz w:val="20"/>
+          <w:szCs w:val="20"/>
+        </w:rPr>
+        <w:t>the site is made up mostly of images and text.</w:t>
+      </w:r>
+    </w:p>
+    <w:p>
+      <w:pPr>
+        <w:widowControl w:val="0"/>
+        <w:tabs>
+          <w:tab w:val="left" w:pos="220"/>
+          <w:tab w:val="left" w:pos="720"/>
+        </w:tabs>
+        <w:autoSpaceDE w:val="0"/>
+        <w:autoSpaceDN w:val="0"/>
+        <w:adjustRightInd w:val="0"/>
+        <w:spacing w:after="293"/>
+        <w:rPr>
+          <w:sz w:val="20"/>
+          <w:szCs w:val="20"/>
+        </w:rPr>
+      </w:pPr>
+      <w:r>
+        <w:rPr>
+          <w:sz w:val="20"/>
+          <w:szCs w:val="20"/>
+        </w:rPr>
+        <w:lastRenderedPageBreak/>
+        <w:t xml:space="preserve">3) </w:t>
+      </w:r>
+      <w:r>
+        <w:rPr>
+          <w:sz w:val="20"/>
+          <w:szCs w:val="20"/>
+        </w:rPr>
+        <w:t>Discuss whether (or not) the use of cognitive frameworks (mental models/metaphors) are applicable to your system.</w:t>
+      </w:r>
+    </w:p>
+    <w:p>
+      <w:pPr>
+        <w:widowControl w:val="0"/>
+        <w:tabs>
+          <w:tab w:val="left" w:pos="220"/>
+          <w:tab w:val="left" w:pos="720"/>
+        </w:tabs>
+        <w:autoSpaceDE w:val="0"/>
+        <w:autoSpaceDN w:val="0"/>
+        <w:adjustRightInd w:val="0"/>
+        <w:spacing w:after="293"/>
+        <w:rPr>
+          <w:sz w:val="20"/>
+          <w:szCs w:val="20"/>
+        </w:rPr>
+      </w:pPr>
+    </w:p>
+    <w:p>
+      <w:pPr>
+        <w:widowControl w:val="0"/>
+        <w:tabs>
+          <w:tab w:val="left" w:pos="220"/>
+          <w:tab w:val="left" w:pos="720"/>
+        </w:tabs>
+        <w:autoSpaceDE w:val="0"/>
+        <w:autoSpaceDN w:val="0"/>
+        <w:adjustRightInd w:val="0"/>
+        <w:spacing w:after="293"/>
+        <w:rPr>
+          <w:sz w:val="20"/>
+          <w:szCs w:val="20"/>
+        </w:rPr>
+      </w:pPr>
+      <w:r>
+        <w:rPr>
+          <w:sz w:val="20"/>
+          <w:szCs w:val="20"/>
+        </w:rPr>
+        <w:t>4) What</w:t>
+      </w:r>
+      <w:r>
+        <w:rPr>
+          <w:sz w:val="20"/>
+          <w:szCs w:val="20"/>
+        </w:rPr>
+        <w:t xml:space="preserve"> techniques have been applied to aid cognition?  +</w:t>
+      </w:r>
+    </w:p>
+    <w:p>
+      <w:pPr>
+        <w:widowControl w:val="0"/>
+        <w:tabs>
+          <w:tab w:val="left" w:pos="220"/>
+          <w:tab w:val="left" w:pos="720"/>
+        </w:tabs>
+        <w:autoSpaceDE w:val="0"/>
+        <w:autoSpaceDN w:val="0"/>
+        <w:adjustRightInd w:val="0"/>
+        <w:spacing w:after="293"/>
+        <w:rPr>
+          <w:sz w:val="20"/>
+          <w:szCs w:val="20"/>
+        </w:rPr>
+      </w:pPr>
+      <w:r>
+        <w:rPr>
+          <w:sz w:val="20"/>
+          <w:szCs w:val="20"/>
+        </w:rPr>
+        <w:t>meta</w:t>
+      </w:r>
+    </w:p>
+    <w:p>
+      <w:pPr>
+        <w:widowControl w:val="0"/>
+        <w:tabs>
+          <w:tab w:val="left" w:pos="220"/>
+          <w:tab w:val="left" w:pos="720"/>
+        </w:tabs>
+        <w:autoSpaceDE w:val="0"/>
+        <w:autoSpaceDN w:val="0"/>
+        <w:adjustRightInd w:val="0"/>
+        <w:spacing w:after="293"/>
+        <w:rPr>
+          <w:sz w:val="20"/>
+          <w:szCs w:val="20"/>
+        </w:rPr>
+      </w:pPr>
+    </w:p>
+    <w:p>
+      <w:pPr>
+        <w:widowControl w:val="0"/>
+        <w:tabs>
+          <w:tab w:val="left" w:pos="220"/>
+          <w:tab w:val="left" w:pos="720"/>
+        </w:tabs>
+        <w:autoSpaceDE w:val="0"/>
+        <w:autoSpaceDN w:val="0"/>
+        <w:adjustRightInd w:val="0"/>
+        <w:spacing w:after="293"/>
+        <w:rPr>
+          <w:rFonts w:ascii="Calibri" w:hAnsi="Calibri" w:cs="Calibri"/>
+          <w:sz w:val="20"/>
+          <w:szCs w:val="20"/>
+        </w:rPr>
+      </w:pPr>
+    </w:p>
     <w:sectPr>
-      <w:headerReference w:type="even" r:id="rId9"/>
-      <w:headerReference w:type="default" r:id="rId10"/>
-      <w:footerReference w:type="even" r:id="rId11"/>
-      <w:footerReference w:type="default" r:id="rId12"/>
+      <w:headerReference w:type="even" r:id="rId10"/>
+      <w:headerReference w:type="default" r:id="rId11"/>
+      <w:footerReference w:type="even" r:id="rId12"/>
+      <w:footerReference w:type="default" r:id="rId13"/>
       <w:pgSz w:w="12240" w:h="15840"/>
       <w:pgMar w:top="1440" w:right="1800" w:bottom="1440" w:left="1800" w:header="720" w:footer="720" w:gutter="0"/>
       <w:cols w:space="720"/>
@@ -245,7 +854,6 @@
               <w:temporary/>
               <w:showingPlcHdr/>
             </w:sdtPr>
-            <w:sdtEndPr/>
             <w:sdtContent>
               <w:r>
                 <w:rPr>
@@ -942,6 +1550,95 @@
     </w:lvl>
   </w:abstractNum>
   <w:abstractNum w:abstractNumId="5">
+    <w:nsid w:val="3FA843C2"/>
+    <w:multiLevelType w:val="hybridMultilevel"/>
+    <w:tmpl w:val="2A7C64FA"/>
+    <w:lvl w:ilvl="0" w:tplc="0409000F">
+      <w:start w:val="1"/>
+      <w:numFmt w:val="decimal"/>
+      <w:lvlText w:val="%1."/>
+      <w:lvlJc w:val="left"/>
+      <w:pPr>
+        <w:ind w:left="720" w:hanging="360"/>
+      </w:pPr>
+      <w:rPr>
+        <w:rFonts w:hint="default"/>
+      </w:rPr>
+    </w:lvl>
+    <w:lvl w:ilvl="1" w:tplc="04090019" w:tentative="1">
+      <w:start w:val="1"/>
+      <w:numFmt w:val="lowerLetter"/>
+      <w:lvlText w:val="%2."/>
+      <w:lvlJc w:val="left"/>
+      <w:pPr>
+        <w:ind w:left="1440" w:hanging="360"/>
+      </w:pPr>
+    </w:lvl>
+    <w:lvl w:ilvl="2" w:tplc="0409001B" w:tentative="1">
+      <w:start w:val="1"/>
+      <w:numFmt w:val="lowerRoman"/>
+      <w:lvlText w:val="%3."/>
+      <w:lvlJc w:val="right"/>
+      <w:pPr>
+        <w:ind w:left="2160" w:hanging="180"/>
+      </w:pPr>
+    </w:lvl>
+    <w:lvl w:ilvl="3" w:tplc="0409000F" w:tentative="1">
+      <w:start w:val="1"/>
+      <w:numFmt w:val="decimal"/>
+      <w:lvlText w:val="%4."/>
+      <w:lvlJc w:val="left"/>
+      <w:pPr>
+        <w:ind w:left="2880" w:hanging="360"/>
+      </w:pPr>
+    </w:lvl>
+    <w:lvl w:ilvl="4" w:tplc="04090019" w:tentative="1">
+      <w:start w:val="1"/>
+      <w:numFmt w:val="lowerLetter"/>
+      <w:lvlText w:val="%5."/>
+      <w:lvlJc w:val="left"/>
+      <w:pPr>
+        <w:ind w:left="3600" w:hanging="360"/>
+      </w:pPr>
+    </w:lvl>
+    <w:lvl w:ilvl="5" w:tplc="0409001B" w:tentative="1">
+      <w:start w:val="1"/>
+      <w:numFmt w:val="lowerRoman"/>
+      <w:lvlText w:val="%6."/>
+      <w:lvlJc w:val="right"/>
+      <w:pPr>
+        <w:ind w:left="4320" w:hanging="180"/>
+      </w:pPr>
+    </w:lvl>
+    <w:lvl w:ilvl="6" w:tplc="0409000F" w:tentative="1">
+      <w:start w:val="1"/>
+      <w:numFmt w:val="decimal"/>
+      <w:lvlText w:val="%7."/>
+      <w:lvlJc w:val="left"/>
+      <w:pPr>
+        <w:ind w:left="5040" w:hanging="360"/>
+      </w:pPr>
+    </w:lvl>
+    <w:lvl w:ilvl="7" w:tplc="04090019" w:tentative="1">
+      <w:start w:val="1"/>
+      <w:numFmt w:val="lowerLetter"/>
+      <w:lvlText w:val="%8."/>
+      <w:lvlJc w:val="left"/>
+      <w:pPr>
+        <w:ind w:left="5760" w:hanging="360"/>
+      </w:pPr>
+    </w:lvl>
+    <w:lvl w:ilvl="8" w:tplc="0409001B" w:tentative="1">
+      <w:start w:val="1"/>
+      <w:numFmt w:val="lowerRoman"/>
+      <w:lvlText w:val="%9."/>
+      <w:lvlJc w:val="right"/>
+      <w:pPr>
+        <w:ind w:left="6480" w:hanging="180"/>
+      </w:pPr>
+    </w:lvl>
+  </w:abstractNum>
+  <w:abstractNum w:abstractNumId="6">
     <w:nsid w:val="4EAC5C7C"/>
     <w:multiLevelType w:val="hybridMultilevel"/>
     <w:tmpl w:val="D2A23F5E"/>
@@ -1030,7 +1727,96 @@
       </w:pPr>
     </w:lvl>
   </w:abstractNum>
-  <w:abstractNum w:abstractNumId="6">
+  <w:abstractNum w:abstractNumId="7">
+    <w:nsid w:val="50EC3B69"/>
+    <w:multiLevelType w:val="hybridMultilevel"/>
+    <w:tmpl w:val="D8BAEFA8"/>
+    <w:lvl w:ilvl="0" w:tplc="04090011">
+      <w:start w:val="1"/>
+      <w:numFmt w:val="decimal"/>
+      <w:lvlText w:val="%1)"/>
+      <w:lvlJc w:val="left"/>
+      <w:pPr>
+        <w:ind w:left="720" w:hanging="360"/>
+      </w:pPr>
+      <w:rPr>
+        <w:rFonts w:hint="default"/>
+      </w:rPr>
+    </w:lvl>
+    <w:lvl w:ilvl="1" w:tplc="04090019" w:tentative="1">
+      <w:start w:val="1"/>
+      <w:numFmt w:val="lowerLetter"/>
+      <w:lvlText w:val="%2."/>
+      <w:lvlJc w:val="left"/>
+      <w:pPr>
+        <w:ind w:left="1440" w:hanging="360"/>
+      </w:pPr>
+    </w:lvl>
+    <w:lvl w:ilvl="2" w:tplc="0409001B" w:tentative="1">
+      <w:start w:val="1"/>
+      <w:numFmt w:val="lowerRoman"/>
+      <w:lvlText w:val="%3."/>
+      <w:lvlJc w:val="right"/>
+      <w:pPr>
+        <w:ind w:left="2160" w:hanging="180"/>
+      </w:pPr>
+    </w:lvl>
+    <w:lvl w:ilvl="3" w:tplc="0409000F" w:tentative="1">
+      <w:start w:val="1"/>
+      <w:numFmt w:val="decimal"/>
+      <w:lvlText w:val="%4."/>
+      <w:lvlJc w:val="left"/>
+      <w:pPr>
+        <w:ind w:left="2880" w:hanging="360"/>
+      </w:pPr>
+    </w:lvl>
+    <w:lvl w:ilvl="4" w:tplc="04090019" w:tentative="1">
+      <w:start w:val="1"/>
+      <w:numFmt w:val="lowerLetter"/>
+      <w:lvlText w:val="%5."/>
+      <w:lvlJc w:val="left"/>
+      <w:pPr>
+        <w:ind w:left="3600" w:hanging="360"/>
+      </w:pPr>
+    </w:lvl>
+    <w:lvl w:ilvl="5" w:tplc="0409001B" w:tentative="1">
+      <w:start w:val="1"/>
+      <w:numFmt w:val="lowerRoman"/>
+      <w:lvlText w:val="%6."/>
+      <w:lvlJc w:val="right"/>
+      <w:pPr>
+        <w:ind w:left="4320" w:hanging="180"/>
+      </w:pPr>
+    </w:lvl>
+    <w:lvl w:ilvl="6" w:tplc="0409000F" w:tentative="1">
+      <w:start w:val="1"/>
+      <w:numFmt w:val="decimal"/>
+      <w:lvlText w:val="%7."/>
+      <w:lvlJc w:val="left"/>
+      <w:pPr>
+        <w:ind w:left="5040" w:hanging="360"/>
+      </w:pPr>
+    </w:lvl>
+    <w:lvl w:ilvl="7" w:tplc="04090019" w:tentative="1">
+      <w:start w:val="1"/>
+      <w:numFmt w:val="lowerLetter"/>
+      <w:lvlText w:val="%8."/>
+      <w:lvlJc w:val="left"/>
+      <w:pPr>
+        <w:ind w:left="5760" w:hanging="360"/>
+      </w:pPr>
+    </w:lvl>
+    <w:lvl w:ilvl="8" w:tplc="0409001B" w:tentative="1">
+      <w:start w:val="1"/>
+      <w:numFmt w:val="lowerRoman"/>
+      <w:lvlText w:val="%9."/>
+      <w:lvlJc w:val="right"/>
+      <w:pPr>
+        <w:ind w:left="6480" w:hanging="180"/>
+      </w:pPr>
+    </w:lvl>
+  </w:abstractNum>
+  <w:abstractNum w:abstractNumId="8">
     <w:nsid w:val="5F226980"/>
     <w:multiLevelType w:val="hybridMultilevel"/>
     <w:tmpl w:val="70A014BE"/>
@@ -1135,10 +1921,16 @@
     <w:abstractNumId w:val="1"/>
   </w:num>
   <w:num w:numId="6">
+    <w:abstractNumId w:val="8"/>
+  </w:num>
+  <w:num w:numId="7">
     <w:abstractNumId w:val="6"/>
   </w:num>
-  <w:num w:numId="7">
+  <w:num w:numId="8">
     <w:abstractNumId w:val="5"/>
+  </w:num>
+  <w:num w:numId="9">
+    <w:abstractNumId w:val="7"/>
   </w:num>
 </w:numbering>
 </file>
@@ -1325,7 +2117,6 @@
   <w:style w:type="character" w:default="1" w:styleId="DefaultParagraphFont">
     <w:name w:val="Default Paragraph Font"/>
     <w:uiPriority w:val="1"/>
-    <w:semiHidden/>
     <w:unhideWhenUsed/>
   </w:style>
   <w:style w:type="table" w:default="1" w:styleId="TableNormal">
@@ -1822,7 +2613,6 @@
   <w:style w:type="character" w:default="1" w:styleId="DefaultParagraphFont">
     <w:name w:val="Default Paragraph Font"/>
     <w:uiPriority w:val="1"/>
-    <w:semiHidden/>
     <w:unhideWhenUsed/>
   </w:style>
   <w:style w:type="table" w:default="1" w:styleId="TableNormal">
@@ -2244,6 +3034,7 @@
   <w:rsids>
     <w:rsidRoot w:val="00737BB6"/>
     <w:rsid w:val="00737BB6"/>
+    <w:rsid w:val="007E4331"/>
     <w:rsid w:val="00832541"/>
   </w:rsids>
   <m:mathPr>
@@ -2996,7 +3787,7 @@
 </file>
 
 <file path=customXml/itemProps1.xml><?xml version="1.0" encoding="utf-8"?>
-<ds:datastoreItem xmlns:ds="http://schemas.openxmlformats.org/officeDocument/2006/customXml" ds:itemID="{51D3CE49-B577-C94D-B3DE-DF066F0B4021}">
+<ds:datastoreItem xmlns:ds="http://schemas.openxmlformats.org/officeDocument/2006/customXml" ds:itemID="{27C19598-8965-B740-B9C0-BE85468D1A0B}">
   <ds:schemaRefs>
     <ds:schemaRef ds:uri="http://schemas.openxmlformats.org/officeDocument/2006/bibliography"/>
   </ds:schemaRefs>

</xml_diff>